<commit_message>
Nome do inimigo alterado
</commit_message>
<xml_diff>
--- a/Documentos/Documento_10_paginas.docx
+++ b/Documentos/Documento_10_paginas.docx
@@ -1492,17 +1492,8 @@
           <w:sz w:val="40"/>
           <w:szCs w:val="40"/>
         </w:rPr>
-        <w:t xml:space="preserve">Tipo de gráfico: Pixel </w:t>
-      </w:r>
-      <w:proofErr w:type="spellStart"/>
-      <w:r>
-        <w:rPr>
-          <w:sz w:val="40"/>
-          <w:szCs w:val="40"/>
-        </w:rPr>
-        <w:t>Art</w:t>
-      </w:r>
-      <w:proofErr w:type="spellEnd"/>
+        <w:t>Tipo de gráfico: Pixel Art</w:t>
+      </w:r>
     </w:p>
     <w:p>
       <w:pPr>
@@ -2026,6 +2017,7 @@
         <w:rPr>
           <w:sz w:val="40"/>
           <w:szCs w:val="40"/>
+          <w:u w:val="single"/>
         </w:rPr>
       </w:pPr>
       <w:r>
@@ -2041,7 +2033,7 @@
           <w:sz w:val="40"/>
           <w:szCs w:val="40"/>
         </w:rPr>
-        <w:t>Kharis</w:t>
+        <w:t>Not</w:t>
       </w:r>
       <w:proofErr w:type="spellEnd"/>
     </w:p>
@@ -3967,21 +3959,6 @@
 </file>
 
 <file path=customXml/item1.xml><?xml version="1.0" encoding="utf-8"?>
-<?mso-contentType ?>
-<FormTemplates xmlns="http://schemas.microsoft.com/sharepoint/v3/contenttype/forms">
-  <Display>DocumentLibraryForm</Display>
-  <Edit>DocumentLibraryForm</Edit>
-  <New>DocumentLibraryForm</New>
-</FormTemplates>
-</file>
-
-<file path=customXml/item2.xml><?xml version="1.0" encoding="utf-8"?>
-<p:properties xmlns:p="http://schemas.microsoft.com/office/2006/metadata/properties" xmlns:xsi="http://www.w3.org/2001/XMLSchema-instance" xmlns:pc="http://schemas.microsoft.com/office/infopath/2007/PartnerControls">
-  <documentManagement/>
-</p:properties>
-</file>
-
-<file path=customXml/item3.xml><?xml version="1.0" encoding="utf-8"?>
 <ct:contentTypeSchema xmlns:ct="http://schemas.microsoft.com/office/2006/metadata/contentType" xmlns:ma="http://schemas.microsoft.com/office/2006/metadata/properties/metaAttributes" ct:_="" ma:_="" ma:contentTypeName="Documento" ma:contentTypeID="0x0101003601F8C3C54FC74B8BA17D1A261AB544" ma:contentTypeVersion="3" ma:contentTypeDescription="Crie um novo documento." ma:contentTypeScope="" ma:versionID="eee9efb0f9210ada2ed22fe6b81e058a">
   <xsd:schema xmlns:xsd="http://www.w3.org/2001/XMLSchema" xmlns:xs="http://www.w3.org/2001/XMLSchema" xmlns:p="http://schemas.microsoft.com/office/2006/metadata/properties" xmlns:ns2="07eae5aa-e9d5-40f6-a98b-51aa3b1c5d76" targetNamespace="http://schemas.microsoft.com/office/2006/metadata/properties" ma:root="true" ma:fieldsID="b105404e2e97043f831b9f39274c17f1" ns2:_="">
     <xsd:import namespace="07eae5aa-e9d5-40f6-a98b-51aa3b1c5d76"/>
@@ -4119,24 +4096,22 @@
 </ct:contentTypeSchema>
 </file>
 
-<file path=customXml/itemProps1.xml><?xml version="1.0" encoding="utf-8"?>
-<ds:datastoreItem xmlns:ds="http://schemas.openxmlformats.org/officeDocument/2006/customXml" ds:itemID="{F9D7FAA3-B1B4-486A-B116-5B383F41BD72}">
-  <ds:schemaRefs>
-    <ds:schemaRef ds:uri="http://schemas.microsoft.com/sharepoint/v3/contenttype/forms"/>
-  </ds:schemaRefs>
-</ds:datastoreItem>
+<file path=customXml/item2.xml><?xml version="1.0" encoding="utf-8"?>
+<p:properties xmlns:p="http://schemas.microsoft.com/office/2006/metadata/properties" xmlns:xsi="http://www.w3.org/2001/XMLSchema-instance" xmlns:pc="http://schemas.microsoft.com/office/infopath/2007/PartnerControls">
+  <documentManagement/>
+</p:properties>
 </file>
 
-<file path=customXml/itemProps2.xml><?xml version="1.0" encoding="utf-8"?>
-<ds:datastoreItem xmlns:ds="http://schemas.openxmlformats.org/officeDocument/2006/customXml" ds:itemID="{57484F96-D566-4A0D-BD4D-05B71D0E7C52}">
-  <ds:schemaRefs>
-    <ds:schemaRef ds:uri="http://schemas.microsoft.com/office/2006/metadata/properties"/>
-    <ds:schemaRef ds:uri="http://schemas.microsoft.com/office/infopath/2007/PartnerControls"/>
-  </ds:schemaRefs>
-</ds:datastoreItem>
+<file path=customXml/item3.xml><?xml version="1.0" encoding="utf-8"?>
+<?mso-contentType ?>
+<FormTemplates xmlns="http://schemas.microsoft.com/sharepoint/v3/contenttype/forms">
+  <Display>DocumentLibraryForm</Display>
+  <Edit>DocumentLibraryForm</Edit>
+  <New>DocumentLibraryForm</New>
+</FormTemplates>
 </file>
 
-<file path=customXml/itemProps3.xml><?xml version="1.0" encoding="utf-8"?>
+<file path=customXml/itemProps1.xml><?xml version="1.0" encoding="utf-8"?>
 <ds:datastoreItem xmlns:ds="http://schemas.openxmlformats.org/officeDocument/2006/customXml" ds:itemID="{81B25D14-8428-406B-A13D-CF23604F4E80}">
   <ds:schemaRefs>
     <ds:schemaRef ds:uri="http://schemas.microsoft.com/office/2006/metadata/contentType"/>
@@ -4152,4 +4127,21 @@
     <ds:schemaRef ds:uri="http://schemas.microsoft.com/internal/obd"/>
   </ds:schemaRefs>
 </ds:datastoreItem>
+</file>
+
+<file path=customXml/itemProps2.xml><?xml version="1.0" encoding="utf-8"?>
+<ds:datastoreItem xmlns:ds="http://schemas.openxmlformats.org/officeDocument/2006/customXml" ds:itemID="{57484F96-D566-4A0D-BD4D-05B71D0E7C52}">
+  <ds:schemaRefs>
+    <ds:schemaRef ds:uri="http://schemas.microsoft.com/office/2006/metadata/properties"/>
+    <ds:schemaRef ds:uri="http://schemas.microsoft.com/office/infopath/2007/PartnerControls"/>
+  </ds:schemaRefs>
+</ds:datastoreItem>
+</file>
+
+<file path=customXml/itemProps3.xml><?xml version="1.0" encoding="utf-8"?>
+<ds:datastoreItem xmlns:ds="http://schemas.openxmlformats.org/officeDocument/2006/customXml" ds:itemID="{F9D7FAA3-B1B4-486A-B116-5B383F41BD72}">
+  <ds:schemaRefs>
+    <ds:schemaRef ds:uri="http://schemas.microsoft.com/sharepoint/v3/contenttype/forms"/>
+  </ds:schemaRefs>
+</ds:datastoreItem>
 </file>
</xml_diff>